<commit_message>
Finished Hotttnesss and Images Pages
How do I escape a block of code in JS so I can put render it in a
handlebars page?  Also need to add the Bios page.  Almost there.
</commit_message>
<xml_diff>
--- a/Week10-DBInteraction/HowTo/Practice/Echo Nest API How To.docx
+++ b/Week10-DBInteraction/HowTo/Practice/Echo Nest API How To.docx
@@ -318,213 +318,256 @@
         <w:t>Formatting a Request</w:t>
       </w:r>
     </w:p>
-    <w:p>
-      <w:pPr>
-        <w:pStyle w:val="ListParagraph"/>
-        <w:numPr>
-          <w:ilvl w:val="2"/>
-          <w:numId w:val="1"/>
-        </w:numPr>
-      </w:pPr>
-    </w:p>
-    <w:p>
-      <w:pPr>
-        <w:pStyle w:val="ListParagraph"/>
-        <w:numPr>
-          <w:ilvl w:val="0"/>
-          <w:numId w:val="1"/>
-        </w:numPr>
-      </w:pPr>
-      <w:r>
-        <w:t>Basic Artist Requests</w:t>
-      </w:r>
-    </w:p>
-    <w:p>
-      <w:pPr>
-        <w:pStyle w:val="ListParagraph"/>
-        <w:numPr>
-          <w:ilvl w:val="1"/>
-          <w:numId w:val="1"/>
-        </w:numPr>
-      </w:pPr>
-      <w:r>
-        <w:t>Getting Image</w:t>
-      </w:r>
-      <w:r>
-        <w:t>s</w:t>
-      </w:r>
-    </w:p>
-    <w:p>
-      <w:pPr>
-        <w:pStyle w:val="ListParagraph"/>
-        <w:numPr>
-          <w:ilvl w:val="2"/>
-          <w:numId w:val="1"/>
-        </w:numPr>
-      </w:pPr>
-      <w:r>
-        <w:t>Because Echo Nest pulls music data from a variety of Internet sources, several of our requests can have multiple responses.  These requests generally have default parameters for the number of responses returned (and even the default index of all possible results)</w:t>
-      </w:r>
-      <w:r>
-        <w:t>.</w:t>
-      </w:r>
-    </w:p>
-    <w:p>
-      <w:pPr>
-        <w:pStyle w:val="ListParagraph"/>
-        <w:numPr>
-          <w:ilvl w:val="2"/>
-          <w:numId w:val="1"/>
-        </w:numPr>
-      </w:pPr>
-      <w:r>
-        <w:t>To get one or several images of a particular artist, we can make an &lt;code&gt;images&lt;/code&gt; request.  This will require:</w:t>
-      </w:r>
-    </w:p>
-    <w:p>
-      <w:pPr>
-        <w:pStyle w:val="ListParagraph"/>
-        <w:numPr>
-          <w:ilvl w:val="3"/>
-          <w:numId w:val="1"/>
-        </w:numPr>
-      </w:pPr>
-      <w:r>
-        <w:t>URL</w:t>
-      </w:r>
-      <w:r>
-        <w:t xml:space="preserve"> + Base Category (/artist/)</w:t>
-      </w:r>
-    </w:p>
-    <w:p>
-      <w:pPr>
-        <w:pStyle w:val="ListParagraph"/>
-        <w:numPr>
-          <w:ilvl w:val="3"/>
-          <w:numId w:val="1"/>
-        </w:numPr>
-      </w:pPr>
-      <w:r>
-        <w:t xml:space="preserve">Query: </w:t>
-      </w:r>
-      <w:r>
-        <w:t>images?</w:t>
-      </w:r>
-    </w:p>
-    <w:p>
-      <w:pPr>
-        <w:pStyle w:val="ListParagraph"/>
-        <w:numPr>
-          <w:ilvl w:val="3"/>
-          <w:numId w:val="1"/>
-        </w:numPr>
-      </w:pPr>
-      <w:r>
-        <w:t>Key: api_key=&lt;your key&gt;</w:t>
-      </w:r>
-    </w:p>
-    <w:p>
-      <w:pPr>
-        <w:pStyle w:val="ListParagraph"/>
-        <w:numPr>
-          <w:ilvl w:val="3"/>
-          <w:numId w:val="1"/>
-        </w:numPr>
-      </w:pPr>
-      <w:r>
-        <w:t>Artist Name</w:t>
-      </w:r>
-      <w:r>
-        <w:t xml:space="preserve"> || ID (name or ID)</w:t>
-      </w:r>
-    </w:p>
-    <w:p>
-      <w:pPr>
-        <w:pStyle w:val="ListParagraph"/>
-        <w:numPr>
-          <w:ilvl w:val="3"/>
-          <w:numId w:val="1"/>
-        </w:numPr>
-      </w:pPr>
-      <w:r>
-        <w:t>Number of Results (defaults to 15)</w:t>
-      </w:r>
-    </w:p>
-    <w:p>
-      <w:pPr>
-        <w:pStyle w:val="ListParagraph"/>
-        <w:numPr>
-          <w:ilvl w:val="3"/>
-          <w:numId w:val="1"/>
-        </w:numPr>
-      </w:pPr>
-      <w:r>
-        <w:t>Start Index (defaults to 0)</w:t>
-      </w:r>
-    </w:p>
-    <w:p>
-      <w:pPr>
-        <w:pStyle w:val="ListParagraph"/>
-        <w:numPr>
-          <w:ilvl w:val="3"/>
-          <w:numId w:val="1"/>
-        </w:numPr>
-      </w:pPr>
-      <w:r>
-        <w:t>License</w:t>
-      </w:r>
-    </w:p>
-    <w:p>
-      <w:pPr>
-        <w:pStyle w:val="ListParagraph"/>
-        <w:numPr>
-          <w:ilvl w:val="4"/>
-          <w:numId w:val="1"/>
-        </w:numPr>
-      </w:pPr>
-      <w:r>
-        <w:t>License is where we specify which license the results should use.  Several license options exist.  For the purposes of this How To, we will stick to the Public Domain license.</w:t>
-      </w:r>
-    </w:p>
-    <w:p>
-      <w:pPr>
-        <w:pStyle w:val="ListParagraph"/>
-        <w:numPr>
-          <w:ilvl w:val="2"/>
-          <w:numId w:val="1"/>
-        </w:numPr>
-      </w:pPr>
-      <w:r>
-        <w:t>The response will come in two parts:</w:t>
-      </w:r>
-    </w:p>
-    <w:p>
-      <w:pPr>
-        <w:pStyle w:val="ListParagraph"/>
-        <w:numPr>
-          <w:ilvl w:val="3"/>
-          <w:numId w:val="1"/>
-        </w:numPr>
-      </w:pPr>
-      <w:r>
-        <w:t>Status</w:t>
-      </w:r>
-    </w:p>
-    <w:p>
-      <w:pPr>
-        <w:pStyle w:val="ListParagraph"/>
-        <w:numPr>
-          <w:ilvl w:val="4"/>
-          <w:numId w:val="1"/>
-        </w:numPr>
-      </w:pPr>
-      <w:r>
-        <w:t>The status object tells us if the request was successful in “code”.  If it was not, it will provide an idea of what went wrong in the “message” attribute. “version” is the current version of the API; useful in the more robust of response handlers.</w:t>
+    <w:p/>
+    <w:p>
+      <w:r>
+        <w:t>Intro1</w:t>
+      </w:r>
+    </w:p>
+    <w:p>
+      <w:r>
+        <w:t>Intro2</w:t>
+      </w:r>
+    </w:p>
+    <w:p>
+      <w:r>
+        <w:t>BeforeWeBegin</w:t>
+      </w:r>
+    </w:p>
+    <w:p>
+      <w:r>
+        <w:t>Getting a Key</w:t>
+      </w:r>
+    </w:p>
+    <w:p>
+      <w:r>
+        <w:t>Responses</w:t>
+      </w:r>
+    </w:p>
+    <w:p>
+      <w:r>
+        <w:t>Warning</w:t>
+      </w:r>
+    </w:p>
+    <w:p>
+      <w:r>
+        <w:t>Making a Library</w:t>
       </w:r>
       <w:bookmarkStart w:id="0" w:name="_GoBack"/>
       <w:bookmarkEnd w:id="0"/>
     </w:p>
     <w:p>
+      <w:r>
+        <w:t>Get Artist Hotttnesss</w:t>
+      </w:r>
+    </w:p>
+    <w:p>
+      <w:r>
+        <w:t>Get Artist Images</w:t>
+      </w:r>
+    </w:p>
+    <w:p>
+      <w:r>
+        <w:t>Get Artist Bios</w:t>
+      </w:r>
+    </w:p>
+    <w:p/>
+    <w:p>
+      <w:pPr>
+        <w:pStyle w:val="ListParagraph"/>
+        <w:numPr>
+          <w:ilvl w:val="0"/>
+          <w:numId w:val="1"/>
+        </w:numPr>
+      </w:pPr>
+      <w:r>
+        <w:t>Basic Artist Requests</w:t>
+      </w:r>
+    </w:p>
+    <w:p>
+      <w:pPr>
+        <w:pStyle w:val="ListParagraph"/>
+        <w:numPr>
+          <w:ilvl w:val="1"/>
+          <w:numId w:val="1"/>
+        </w:numPr>
+      </w:pPr>
+      <w:r>
+        <w:t>Getting Image</w:t>
+      </w:r>
+      <w:r>
+        <w:t>s</w:t>
+      </w:r>
+    </w:p>
+    <w:p>
+      <w:pPr>
+        <w:pStyle w:val="ListParagraph"/>
+        <w:numPr>
+          <w:ilvl w:val="2"/>
+          <w:numId w:val="1"/>
+        </w:numPr>
+      </w:pPr>
+      <w:r>
+        <w:t>Because Echo Nest pulls music data from a variety of Internet sources, several of our requests can have multiple responses.  These requests generally have default parameters for the number of responses returned (and even the default index of all possible results)</w:t>
+      </w:r>
+      <w:r>
+        <w:t>.</w:t>
+      </w:r>
+    </w:p>
+    <w:p>
+      <w:pPr>
+        <w:pStyle w:val="ListParagraph"/>
+        <w:numPr>
+          <w:ilvl w:val="2"/>
+          <w:numId w:val="1"/>
+        </w:numPr>
+      </w:pPr>
+      <w:r>
+        <w:t>To get one or several images of a particular artist, we can make an &lt;code&gt;images&lt;/code&gt; request.  This will require:</w:t>
+      </w:r>
+    </w:p>
+    <w:p>
+      <w:pPr>
+        <w:pStyle w:val="ListParagraph"/>
+        <w:numPr>
+          <w:ilvl w:val="3"/>
+          <w:numId w:val="1"/>
+        </w:numPr>
+      </w:pPr>
+      <w:r>
+        <w:t>URL</w:t>
+      </w:r>
+      <w:r>
+        <w:t xml:space="preserve"> + Base Category (/artist/)</w:t>
+      </w:r>
+    </w:p>
+    <w:p>
+      <w:pPr>
+        <w:pStyle w:val="ListParagraph"/>
+        <w:numPr>
+          <w:ilvl w:val="3"/>
+          <w:numId w:val="1"/>
+        </w:numPr>
+      </w:pPr>
+      <w:r>
+        <w:t xml:space="preserve">Query: </w:t>
+      </w:r>
+      <w:r>
+        <w:t>images?</w:t>
+      </w:r>
+    </w:p>
+    <w:p>
+      <w:pPr>
+        <w:pStyle w:val="ListParagraph"/>
+        <w:numPr>
+          <w:ilvl w:val="3"/>
+          <w:numId w:val="1"/>
+        </w:numPr>
+      </w:pPr>
+      <w:r>
+        <w:t>Key: api_key=&lt;your key&gt;</w:t>
+      </w:r>
+    </w:p>
+    <w:p>
+      <w:pPr>
+        <w:pStyle w:val="ListParagraph"/>
+        <w:numPr>
+          <w:ilvl w:val="3"/>
+          <w:numId w:val="1"/>
+        </w:numPr>
+      </w:pPr>
+      <w:r>
+        <w:t>Artist Name</w:t>
+      </w:r>
+      <w:r>
+        <w:t xml:space="preserve"> || ID (name or ID)</w:t>
+      </w:r>
+    </w:p>
+    <w:p>
+      <w:pPr>
+        <w:pStyle w:val="ListParagraph"/>
+        <w:numPr>
+          <w:ilvl w:val="3"/>
+          <w:numId w:val="1"/>
+        </w:numPr>
+      </w:pPr>
+      <w:r>
+        <w:t>Number of Results (defaults to 15)</w:t>
+      </w:r>
+    </w:p>
+    <w:p>
+      <w:pPr>
+        <w:pStyle w:val="ListParagraph"/>
+        <w:numPr>
+          <w:ilvl w:val="3"/>
+          <w:numId w:val="1"/>
+        </w:numPr>
+      </w:pPr>
+      <w:r>
+        <w:t>Start Index (defaults to 0)</w:t>
+      </w:r>
+    </w:p>
+    <w:p>
+      <w:pPr>
+        <w:pStyle w:val="ListParagraph"/>
+        <w:numPr>
+          <w:ilvl w:val="3"/>
+          <w:numId w:val="1"/>
+        </w:numPr>
+      </w:pPr>
+      <w:r>
+        <w:t>License</w:t>
+      </w:r>
+    </w:p>
+    <w:p>
+      <w:pPr>
+        <w:pStyle w:val="ListParagraph"/>
+        <w:numPr>
+          <w:ilvl w:val="4"/>
+          <w:numId w:val="1"/>
+        </w:numPr>
+      </w:pPr>
+      <w:r>
+        <w:t>License is where we specify which license the results should use.  Several license options exist.  For the purposes of this How To, we will stick to the Public Domain license.</w:t>
+      </w:r>
+    </w:p>
+    <w:p>
+      <w:pPr>
+        <w:pStyle w:val="ListParagraph"/>
+        <w:numPr>
+          <w:ilvl w:val="2"/>
+          <w:numId w:val="1"/>
+        </w:numPr>
+      </w:pPr>
+      <w:r>
+        <w:t>The response will come in two parts:</w:t>
+      </w:r>
+    </w:p>
+    <w:p>
+      <w:pPr>
+        <w:pStyle w:val="ListParagraph"/>
+        <w:numPr>
+          <w:ilvl w:val="3"/>
+          <w:numId w:val="1"/>
+        </w:numPr>
+      </w:pPr>
+      <w:r>
+        <w:t>Status</w:t>
+      </w:r>
+    </w:p>
+    <w:p>
+      <w:pPr>
+        <w:pStyle w:val="ListParagraph"/>
+        <w:numPr>
+          <w:ilvl w:val="4"/>
+          <w:numId w:val="1"/>
+        </w:numPr>
+      </w:pPr>
+      <w:r>
+        <w:t>The status object tells us if the request was successful in “code”.  If it was not, it will provide an idea of what went wrong in the “message” attribute. “version” is the current version of the API; useful in the more robust of response handlers.</w:t>
+      </w:r>
+    </w:p>
+    <w:p>
       <w:pPr>
         <w:pStyle w:val="ListParagraph"/>
         <w:numPr>
@@ -552,10 +595,73 @@
       <w:pPr>
         <w:pStyle w:val="ListParagraph"/>
         <w:numPr>
+          <w:ilvl w:val="2"/>
+          <w:numId w:val="1"/>
+        </w:numPr>
+      </w:pPr>
+      <w:r>
+        <w:t>There are two library functions for getting images.  One function builds the request string and the other parses the response body.</w:t>
+      </w:r>
+    </w:p>
+    <w:p>
+      <w:pPr>
+        <w:pStyle w:val="ListParagraph"/>
+        <w:numPr>
+          <w:ilvl w:val="3"/>
+          <w:numId w:val="1"/>
+        </w:numPr>
+      </w:pPr>
+      <w:r>
+        <w:t>getArtistImages takes three parameters:</w:t>
+      </w:r>
+    </w:p>
+    <w:p>
+      <w:pPr>
+        <w:pStyle w:val="ListParagraph"/>
+        <w:numPr>
           <w:ilvl w:val="4"/>
           <w:numId w:val="1"/>
         </w:numPr>
       </w:pPr>
+      <w:r>
+        <w:t>artist</w:t>
+      </w:r>
+      <w:r>
+        <w:t xml:space="preserve"> is the name of the artist whose images we want to request</w:t>
+      </w:r>
+    </w:p>
+    <w:p>
+      <w:pPr>
+        <w:pStyle w:val="ListParagraph"/>
+        <w:numPr>
+          <w:ilvl w:val="4"/>
+          <w:numId w:val="1"/>
+        </w:numPr>
+      </w:pPr>
+      <w:r>
+        <w:t>quantity requests a specific number of images; if this value is not provided, it will default to 15</w:t>
+      </w:r>
+    </w:p>
+    <w:p>
+      <w:pPr>
+        <w:pStyle w:val="ListParagraph"/>
+        <w:numPr>
+          <w:ilvl w:val="4"/>
+          <w:numId w:val="1"/>
+        </w:numPr>
+      </w:pPr>
+      <w:r>
+        <w:t>start is an index.  Along with the request payload, Echo Nest will provide information about how many artist images it has.  The start value indicates from where in this entire list to start pulling images.  For example, if start is 15, then the request body should contain images from the 14</w:t>
+      </w:r>
+      <w:r>
+        <w:rPr>
+          <w:vertAlign w:val="superscript"/>
+        </w:rPr>
+        <w:t>th</w:t>
+      </w:r>
+      <w:r>
+        <w:t xml:space="preserve"> place and onward.</w:t>
+      </w:r>
     </w:p>
     <w:p>
       <w:pPr>

</xml_diff>